<commit_message>
Enhance contract generation: add GDPR consent fields in the form and improve document processing for checkbox selections
</commit_message>
<xml_diff>
--- a/templates/catering.docx
+++ b/templates/catering.docx
@@ -869,74 +869,62 @@
         <w:rPr>
           <w:spacing w:val="-5"/>
         </w:rPr>
-        <w:t xml:space="preserve"> </w:t>
-      </w:r>
+        <w:t xml:space="preserve"> {{</w:t>
+      </w:r>
+      <w:proofErr w:type="spellStart"/>
       <w:r>
         <w:rPr>
           <w:spacing w:val="-5"/>
         </w:rPr>
-        <w:t>{{</w:t>
-      </w:r>
-      <w:proofErr w:type="spellStart"/>
+        <w:t>data_eliberarii_mama</w:t>
+      </w:r>
+      <w:proofErr w:type="spellEnd"/>
       <w:r>
         <w:rPr>
           <w:spacing w:val="-5"/>
         </w:rPr>
-        <w:t>data_eliberarii_mama</w:t>
-      </w:r>
-      <w:proofErr w:type="spellEnd"/>
+        <w:t>}}</w:t>
+      </w:r>
+      <w:r>
+        <w:t xml:space="preserve"> </w:t>
+      </w:r>
+      <w:r>
+        <w:rPr>
+          <w:spacing w:val="-10"/>
+        </w:rPr>
+        <w:t>,</w:t>
+      </w:r>
+      <w:r>
+        <w:rPr>
+          <w:spacing w:val="-10"/>
+        </w:rPr>
+        <w:t xml:space="preserve"> </w:t>
+      </w:r>
+      <w:proofErr w:type="spellStart"/>
+      <w:r>
+        <w:rPr>
+          <w:spacing w:val="-2"/>
+        </w:rPr>
+        <w:t>avand</w:t>
+      </w:r>
+      <w:proofErr w:type="spellEnd"/>
+      <w:r>
+        <w:rPr>
+          <w:spacing w:val="-2"/>
+        </w:rPr>
+        <w:t xml:space="preserve"> </w:t>
+      </w:r>
       <w:r>
         <w:rPr>
           <w:spacing w:val="-5"/>
         </w:rPr>
-        <w:t>}}</w:t>
-      </w:r>
-      <w:r>
-        <w:t xml:space="preserve"> </w:t>
-      </w:r>
-      <w:r>
-        <w:rPr>
-          <w:spacing w:val="-10"/>
-        </w:rPr>
-        <w:t>,</w:t>
-      </w:r>
-      <w:r>
-        <w:rPr>
-          <w:spacing w:val="-10"/>
-        </w:rPr>
-        <w:t xml:space="preserve"> </w:t>
-      </w:r>
-      <w:proofErr w:type="spellStart"/>
-      <w:r>
-        <w:rPr>
-          <w:spacing w:val="-2"/>
-        </w:rPr>
-        <w:t>avand</w:t>
-      </w:r>
-      <w:proofErr w:type="spellEnd"/>
-      <w:r>
-        <w:rPr>
-          <w:spacing w:val="-2"/>
-        </w:rPr>
-        <w:t xml:space="preserve"> </w:t>
+        <w:t>CNP</w:t>
       </w:r>
       <w:r>
         <w:rPr>
           <w:spacing w:val="-5"/>
         </w:rPr>
-        <w:t>CNP</w:t>
-      </w:r>
-      <w:r>
-        <w:rPr>
-          <w:spacing w:val="-5"/>
-        </w:rPr>
-        <w:t xml:space="preserve"> </w:t>
-      </w:r>
-      <w:r>
-        <w:rPr>
-          <w:spacing w:val="-5"/>
-        </w:rPr>
-        <w:t>{{</w:t>
+        <w:t xml:space="preserve"> {{</w:t>
       </w:r>
       <w:proofErr w:type="spellStart"/>
       <w:r>
@@ -1402,13 +1390,7 @@
         <w:rPr>
           <w:spacing w:val="-5"/>
         </w:rPr>
-        <w:t xml:space="preserve"> </w:t>
-      </w:r>
-      <w:r>
-        <w:rPr>
-          <w:spacing w:val="-5"/>
-        </w:rPr>
-        <w:t>{{</w:t>
+        <w:t xml:space="preserve"> {{</w:t>
       </w:r>
       <w:proofErr w:type="spellStart"/>
       <w:r>
@@ -1498,19 +1480,7 @@
         <w:rPr>
           <w:sz w:val="24"/>
         </w:rPr>
-        <w:t>,</w:t>
-      </w:r>
-      <w:r>
-        <w:rPr>
-          <w:sz w:val="24"/>
-        </w:rPr>
-        <w:t xml:space="preserve"> a</w:t>
-      </w:r>
-      <w:r>
-        <w:rPr>
-          <w:sz w:val="24"/>
-        </w:rPr>
-        <w:t>dresa</w:t>
+        <w:t>, adresa</w:t>
       </w:r>
       <w:r>
         <w:rPr>
@@ -1531,14 +1501,7 @@
           <w:spacing w:val="-4"/>
           <w:sz w:val="24"/>
         </w:rPr>
-        <w:t>mail</w:t>
-      </w:r>
-      <w:r>
-        <w:rPr>
-          <w:spacing w:val="-4"/>
-          <w:sz w:val="24"/>
-        </w:rPr>
-        <w:t xml:space="preserve"> </w:t>
+        <w:t xml:space="preserve">mail </w:t>
       </w:r>
       <w:r>
         <w:rPr>
@@ -12946,7 +12909,7 @@
                 </mc:Choice>
                 <mc:Fallback>
                   <w:pict>
-                    <v:group w14:anchorId="54F117DE" id="Group 2" o:spid="_x0000_s1026" style="position:absolute;margin-left:65.1pt;margin-top:59.2pt;width:1in;height:.8pt;z-index:-15847424;mso-wrap-distance-left:0;mso-wrap-distance-right:0" coordsize="9144,101" o:gfxdata="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">
+                    <v:group w14:anchorId="2BD3C332" id="Group 2" o:spid="_x0000_s1026" style="position:absolute;margin-left:65.1pt;margin-top:59.2pt;width:1in;height:.8pt;z-index:-15847424;mso-wrap-distance-left:0;mso-wrap-distance-right:0" coordsize="9144,101" o:gfxdata="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">
                       <v:shape id="Graphic 3" o:spid="_x0000_s1027" style="position:absolute;top:48;width:9144;height:12;visibility:visible;mso-wrap-style:square;v-text-anchor:top" coordsize="914400,1270" o:gfxdata="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" path="m,l914400,e" filled="f" strokeweight=".26669mm">
                         <v:path arrowok="t"/>
                       </v:shape>
@@ -13156,7 +13119,7 @@
                 </mc:Choice>
                 <mc:Fallback>
                   <w:pict>
-                    <v:group w14:anchorId="02CC63FA" id="Group 4" o:spid="_x0000_s1026" style="position:absolute;margin-left:57.7pt;margin-top:33pt;width:96pt;height:.8pt;z-index:-15846912;mso-wrap-distance-left:0;mso-wrap-distance-right:0" coordsize="12192,101" o:gfxdata="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">
+                    <v:group w14:anchorId="1F02C1C3" id="Group 4" o:spid="_x0000_s1026" style="position:absolute;margin-left:57.7pt;margin-top:33pt;width:96pt;height:.8pt;z-index:-15846912;mso-wrap-distance-left:0;mso-wrap-distance-right:0" coordsize="12192,101" o:gfxdata="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">
                       <v:shape id="Graphic 5" o:spid="_x0000_s1027" style="position:absolute;top:48;width:12192;height:12;visibility:visible;mso-wrap-style:square;v-text-anchor:top" coordsize="1219200,1270" o:gfxdata="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" path="m,l1219200,e" filled="f" strokeweight=".26669mm">
                         <v:path arrowok="t"/>
                       </v:shape>
@@ -13308,7 +13271,7 @@
                 </mc:Choice>
                 <mc:Fallback>
                   <w:pict>
-                    <v:group w14:anchorId="18DD00E5" id="Group 6" o:spid="_x0000_s1026" style="position:absolute;margin-left:43.5pt;margin-top:52.7pt;width:66pt;height:.8pt;z-index:-15846400;mso-wrap-distance-left:0;mso-wrap-distance-right:0" coordsize="8382,101" o:gfxdata="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">
+                    <v:group w14:anchorId="70FCC44F" id="Group 6" o:spid="_x0000_s1026" style="position:absolute;margin-left:43.5pt;margin-top:52.7pt;width:66pt;height:.8pt;z-index:-15846400;mso-wrap-distance-left:0;mso-wrap-distance-right:0" coordsize="8382,101" o:gfxdata="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">
                       <v:shape id="Graphic 7" o:spid="_x0000_s1027" style="position:absolute;top:48;width:8382;height:12;visibility:visible;mso-wrap-style:square;v-text-anchor:top" coordsize="838200,1270" o:gfxdata="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" path="m,l838200,e" filled="f" strokeweight=".26669mm">
                         <v:path arrowok="t"/>
                       </v:shape>
@@ -13402,7 +13365,7 @@
                 </mc:Choice>
                 <mc:Fallback>
                   <w:pict>
-                    <v:group w14:anchorId="20235779" id="Group 8" o:spid="_x0000_s1026" style="position:absolute;margin-left:40.5pt;margin-top:72.5pt;width:1in;height:.8pt;z-index:-15845888;mso-wrap-distance-left:0;mso-wrap-distance-right:0" coordsize="9144,101" o:gfxdata="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">
+                    <v:group w14:anchorId="69AFB068" id="Group 8" o:spid="_x0000_s1026" style="position:absolute;margin-left:40.5pt;margin-top:72.5pt;width:1in;height:.8pt;z-index:-15845888;mso-wrap-distance-left:0;mso-wrap-distance-right:0" coordsize="9144,101" o:gfxdata="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">
                       <v:shape id="Graphic 9" o:spid="_x0000_s1027" style="position:absolute;top:48;width:9144;height:12;visibility:visible;mso-wrap-style:square;v-text-anchor:top" coordsize="914400,1270" o:gfxdata="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" path="m,l914400,e" filled="f" strokeweight=".26669mm">
                         <v:path arrowok="t"/>
                       </v:shape>
@@ -13496,7 +13459,7 @@
                 </mc:Choice>
                 <mc:Fallback>
                   <w:pict>
-                    <v:group w14:anchorId="657DD40A" id="Group 10" o:spid="_x0000_s1026" style="position:absolute;margin-left:40.5pt;margin-top:92.3pt;width:1in;height:.8pt;z-index:-15845376;mso-wrap-distance-left:0;mso-wrap-distance-right:0" coordsize="9144,101" o:gfxdata="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">
+                    <v:group w14:anchorId="06104C4E" id="Group 10" o:spid="_x0000_s1026" style="position:absolute;margin-left:40.5pt;margin-top:92.3pt;width:1in;height:.8pt;z-index:-15845376;mso-wrap-distance-left:0;mso-wrap-distance-right:0" coordsize="9144,101" o:gfxdata="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">
                       <v:shape id="Graphic 11" o:spid="_x0000_s1027" style="position:absolute;top:48;width:9144;height:12;visibility:visible;mso-wrap-style:square;v-text-anchor:top" coordsize="914400,1270" o:gfxdata="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" path="m,l914400,e" filled="f" strokeweight=".26669mm">
                         <v:path arrowok="t"/>
                       </v:shape>
@@ -13529,22 +13492,19 @@
               <w:t>Indirect</w:t>
             </w:r>
           </w:p>
-          <w:p/>
-          <w:p/>
           <w:p>
             <w:pPr>
-              <w:rPr>
-                <w:b/>
-                <w:sz w:val="24"/>
-              </w:rPr>
+              <w:tabs>
+                <w:tab w:val="left" w:pos="1002"/>
+              </w:tabs>
             </w:pPr>
-            <w:r>
-              <w:rPr>
-                <w:b/>
-                <w:sz w:val="24"/>
-              </w:rPr>
-              <w:t xml:space="preserve"> </w:t>
-            </w:r>
+          </w:p>
+          <w:p>
+            <w:pPr>
+              <w:tabs>
+                <w:tab w:val="left" w:pos="1002"/>
+              </w:tabs>
+            </w:pPr>
           </w:p>
           <w:p>
             <w:pPr>
@@ -13562,7 +13522,10 @@
             </w:r>
             <w:proofErr w:type="spellEnd"/>
             <w:r>
-              <w:t>}}</w:t>
+              <w:t>}</w:t>
+            </w:r>
+            <w:r>
+              <w:t>}</w:t>
             </w:r>
           </w:p>
         </w:tc>
@@ -15393,6 +15356,7 @@
   <w:style w:type="character" w:default="1" w:styleId="DefaultParagraphFont">
     <w:name w:val="Default Paragraph Font"/>
     <w:uiPriority w:val="1"/>
+    <w:semiHidden/>
     <w:unhideWhenUsed/>
   </w:style>
   <w:style w:type="table" w:default="1" w:styleId="TableNormal">

</xml_diff>

<commit_message>
Fix formatting issues in catering.docx template
</commit_message>
<xml_diff>
--- a/templates/catering.docx
+++ b/templates/catering.docx
@@ -2945,204 +2945,198 @@
     </w:p>
     <w:p>
       <w:pPr>
+        <w:spacing w:before="70"/>
+        <w:ind w:left="720"/>
         <w:jc w:val="both"/>
         <w:rPr>
           <w:b/>
           <w:sz w:val="24"/>
         </w:rPr>
-        <w:sectPr>
-          <w:footerReference w:type="default" r:id="rId8"/>
-          <w:type w:val="continuous"/>
-          <w:pgSz w:w="12240" w:h="15840"/>
-          <w:pgMar w:top="900" w:right="720" w:bottom="1200" w:left="720" w:header="0" w:footer="1012" w:gutter="0"/>
-          <w:pgNumType w:start="1"/>
-          <w:cols w:space="720"/>
-        </w:sectPr>
       </w:pPr>
+      <w:r>
+        <w:rPr>
+          <w:b/>
+          <w:sz w:val="24"/>
+          <w:u w:val="thick"/>
+        </w:rPr>
+        <w:t>25</w:t>
+      </w:r>
+      <w:r>
+        <w:rPr>
+          <w:b/>
+          <w:spacing w:val="-1"/>
+          <w:sz w:val="24"/>
+          <w:u w:val="thick"/>
+        </w:rPr>
+        <w:t xml:space="preserve"> </w:t>
+      </w:r>
+      <w:r>
+        <w:rPr>
+          <w:b/>
+          <w:sz w:val="24"/>
+          <w:u w:val="thick"/>
+        </w:rPr>
+        <w:t>LEI(TVA</w:t>
+      </w:r>
+      <w:r>
+        <w:rPr>
+          <w:b/>
+          <w:spacing w:val="-1"/>
+          <w:sz w:val="24"/>
+          <w:u w:val="thick"/>
+        </w:rPr>
+        <w:t xml:space="preserve"> </w:t>
+      </w:r>
+      <w:r>
+        <w:rPr>
+          <w:b/>
+          <w:sz w:val="24"/>
+          <w:u w:val="thick"/>
+        </w:rPr>
+        <w:t>inclus):</w:t>
+      </w:r>
+      <w:r>
+        <w:rPr>
+          <w:b/>
+          <w:spacing w:val="-1"/>
+          <w:sz w:val="24"/>
+          <w:u w:val="thick"/>
+        </w:rPr>
+        <w:t xml:space="preserve"> </w:t>
+      </w:r>
+      <w:r>
+        <w:rPr>
+          <w:b/>
+          <w:sz w:val="24"/>
+          <w:u w:val="thick"/>
+        </w:rPr>
+        <w:t>mic</w:t>
+      </w:r>
+      <w:r>
+        <w:rPr>
+          <w:b/>
+          <w:spacing w:val="-2"/>
+          <w:sz w:val="24"/>
+          <w:u w:val="thick"/>
+        </w:rPr>
+        <w:t xml:space="preserve"> </w:t>
+      </w:r>
+      <w:r>
+        <w:rPr>
+          <w:b/>
+          <w:sz w:val="24"/>
+          <w:u w:val="thick"/>
+        </w:rPr>
+        <w:t>dejun,</w:t>
+      </w:r>
+      <w:r>
+        <w:rPr>
+          <w:b/>
+          <w:spacing w:val="-1"/>
+          <w:sz w:val="24"/>
+          <w:u w:val="thick"/>
+        </w:rPr>
+        <w:t xml:space="preserve"> </w:t>
+      </w:r>
+      <w:r>
+        <w:rPr>
+          <w:b/>
+          <w:sz w:val="24"/>
+          <w:u w:val="thick"/>
+        </w:rPr>
+        <w:t xml:space="preserve">gustare 1, </w:t>
+      </w:r>
+      <w:proofErr w:type="spellStart"/>
+      <w:r>
+        <w:rPr>
+          <w:b/>
+          <w:sz w:val="24"/>
+          <w:u w:val="thick"/>
+        </w:rPr>
+        <w:t>pranz</w:t>
+      </w:r>
+      <w:proofErr w:type="spellEnd"/>
+      <w:r>
+        <w:rPr>
+          <w:b/>
+          <w:spacing w:val="-1"/>
+          <w:sz w:val="24"/>
+          <w:u w:val="thick"/>
+        </w:rPr>
+        <w:t xml:space="preserve"> </w:t>
+      </w:r>
+      <w:r>
+        <w:rPr>
+          <w:b/>
+          <w:sz w:val="24"/>
+          <w:u w:val="thick"/>
+        </w:rPr>
+        <w:t>(felul I</w:t>
+      </w:r>
+      <w:r>
+        <w:rPr>
+          <w:b/>
+          <w:spacing w:val="-1"/>
+          <w:sz w:val="24"/>
+          <w:u w:val="thick"/>
+        </w:rPr>
+        <w:t xml:space="preserve"> </w:t>
+      </w:r>
+      <w:r>
+        <w:rPr>
+          <w:b/>
+          <w:sz w:val="24"/>
+          <w:u w:val="thick"/>
+        </w:rPr>
+        <w:t>si felul</w:t>
+      </w:r>
+      <w:r>
+        <w:rPr>
+          <w:b/>
+          <w:spacing w:val="-1"/>
+          <w:sz w:val="24"/>
+          <w:u w:val="thick"/>
+        </w:rPr>
+        <w:t xml:space="preserve"> </w:t>
+      </w:r>
+      <w:r>
+        <w:rPr>
+          <w:b/>
+          <w:sz w:val="24"/>
+          <w:u w:val="thick"/>
+        </w:rPr>
+        <w:t>II), gustare</w:t>
+      </w:r>
+      <w:r>
+        <w:rPr>
+          <w:b/>
+          <w:spacing w:val="-1"/>
+          <w:sz w:val="24"/>
+          <w:u w:val="thick"/>
+        </w:rPr>
+        <w:t xml:space="preserve"> </w:t>
+      </w:r>
+      <w:r>
+        <w:rPr>
+          <w:b/>
+          <w:spacing w:val="-10"/>
+          <w:sz w:val="24"/>
+          <w:u w:val="thick"/>
+        </w:rPr>
+        <w:t>2</w:t>
+      </w:r>
     </w:p>
     <w:p>
       <w:pPr>
-        <w:spacing w:before="70"/>
-        <w:ind w:left="720"/>
-        <w:jc w:val="both"/>
-        <w:rPr>
-          <w:b/>
+        <w:pStyle w:val="ListParagraph"/>
+        <w:tabs>
+          <w:tab w:val="left" w:pos="1440"/>
+        </w:tabs>
+        <w:ind w:left="1440"/>
+        <w:rPr>
           <w:sz w:val="24"/>
         </w:rPr>
       </w:pPr>
-      <w:r>
-        <w:rPr>
-          <w:b/>
-          <w:sz w:val="24"/>
-          <w:u w:val="thick"/>
-        </w:rPr>
-        <w:lastRenderedPageBreak/>
-        <w:t>25</w:t>
-      </w:r>
-      <w:r>
-        <w:rPr>
-          <w:b/>
-          <w:spacing w:val="-1"/>
-          <w:sz w:val="24"/>
-          <w:u w:val="thick"/>
-        </w:rPr>
-        <w:t xml:space="preserve"> </w:t>
-      </w:r>
-      <w:r>
-        <w:rPr>
-          <w:b/>
-          <w:sz w:val="24"/>
-          <w:u w:val="thick"/>
-        </w:rPr>
-        <w:t>LEI(TVA</w:t>
-      </w:r>
-      <w:r>
-        <w:rPr>
-          <w:b/>
-          <w:spacing w:val="-1"/>
-          <w:sz w:val="24"/>
-          <w:u w:val="thick"/>
-        </w:rPr>
-        <w:t xml:space="preserve"> </w:t>
-      </w:r>
-      <w:r>
-        <w:rPr>
-          <w:b/>
-          <w:sz w:val="24"/>
-          <w:u w:val="thick"/>
-        </w:rPr>
-        <w:t>inclus):</w:t>
-      </w:r>
-      <w:r>
-        <w:rPr>
-          <w:b/>
-          <w:spacing w:val="-1"/>
-          <w:sz w:val="24"/>
-          <w:u w:val="thick"/>
-        </w:rPr>
-        <w:t xml:space="preserve"> </w:t>
-      </w:r>
-      <w:r>
-        <w:rPr>
-          <w:b/>
-          <w:sz w:val="24"/>
-          <w:u w:val="thick"/>
-        </w:rPr>
-        <w:t>mic</w:t>
-      </w:r>
-      <w:r>
-        <w:rPr>
-          <w:b/>
-          <w:spacing w:val="-2"/>
-          <w:sz w:val="24"/>
-          <w:u w:val="thick"/>
-        </w:rPr>
-        <w:t xml:space="preserve"> </w:t>
-      </w:r>
-      <w:r>
-        <w:rPr>
-          <w:b/>
-          <w:sz w:val="24"/>
-          <w:u w:val="thick"/>
-        </w:rPr>
-        <w:t>dejun,</w:t>
-      </w:r>
-      <w:r>
-        <w:rPr>
-          <w:b/>
-          <w:spacing w:val="-1"/>
-          <w:sz w:val="24"/>
-          <w:u w:val="thick"/>
-        </w:rPr>
-        <w:t xml:space="preserve"> </w:t>
-      </w:r>
-      <w:r>
-        <w:rPr>
-          <w:b/>
-          <w:sz w:val="24"/>
-          <w:u w:val="thick"/>
-        </w:rPr>
-        <w:t xml:space="preserve">gustare 1, </w:t>
-      </w:r>
-      <w:proofErr w:type="spellStart"/>
-      <w:r>
-        <w:rPr>
-          <w:b/>
-          <w:sz w:val="24"/>
-          <w:u w:val="thick"/>
-        </w:rPr>
-        <w:t>pranz</w:t>
-      </w:r>
-      <w:proofErr w:type="spellEnd"/>
-      <w:r>
-        <w:rPr>
-          <w:b/>
-          <w:spacing w:val="-1"/>
-          <w:sz w:val="24"/>
-          <w:u w:val="thick"/>
-        </w:rPr>
-        <w:t xml:space="preserve"> </w:t>
-      </w:r>
-      <w:r>
-        <w:rPr>
-          <w:b/>
-          <w:sz w:val="24"/>
-          <w:u w:val="thick"/>
-        </w:rPr>
-        <w:t>(felul I</w:t>
-      </w:r>
-      <w:r>
-        <w:rPr>
-          <w:b/>
-          <w:spacing w:val="-1"/>
-          <w:sz w:val="24"/>
-          <w:u w:val="thick"/>
-        </w:rPr>
-        <w:t xml:space="preserve"> </w:t>
-      </w:r>
-      <w:r>
-        <w:rPr>
-          <w:b/>
-          <w:sz w:val="24"/>
-          <w:u w:val="thick"/>
-        </w:rPr>
-        <w:t>si felul</w:t>
-      </w:r>
-      <w:r>
-        <w:rPr>
-          <w:b/>
-          <w:spacing w:val="-1"/>
-          <w:sz w:val="24"/>
-          <w:u w:val="thick"/>
-        </w:rPr>
-        <w:t xml:space="preserve"> </w:t>
-      </w:r>
-      <w:r>
-        <w:rPr>
-          <w:b/>
-          <w:sz w:val="24"/>
-          <w:u w:val="thick"/>
-        </w:rPr>
-        <w:t>II), gustare</w:t>
-      </w:r>
-      <w:r>
-        <w:rPr>
-          <w:b/>
-          <w:spacing w:val="-1"/>
-          <w:sz w:val="24"/>
-          <w:u w:val="thick"/>
-        </w:rPr>
-        <w:t xml:space="preserve"> </w:t>
-      </w:r>
-      <w:r>
-        <w:rPr>
-          <w:b/>
-          <w:spacing w:val="-10"/>
-          <w:sz w:val="24"/>
-          <w:u w:val="thick"/>
-        </w:rPr>
-        <w:t>2</w:t>
-      </w:r>
     </w:p>
     <w:p>
       <w:pPr>
@@ -3162,6 +3156,7 @@
         <w:rPr>
           <w:sz w:val="24"/>
         </w:rPr>
+        <w:lastRenderedPageBreak/>
         <w:t>Beneficiarul</w:t>
       </w:r>
       <w:r>
@@ -5934,20 +5929,6 @@
     <w:p>
       <w:pPr>
         <w:pStyle w:val="ListParagraph"/>
-        <w:spacing w:line="242" w:lineRule="auto"/>
-        <w:rPr>
-          <w:sz w:val="24"/>
-        </w:rPr>
-        <w:sectPr>
-          <w:pgSz w:w="12240" w:h="15840"/>
-          <w:pgMar w:top="380" w:right="720" w:bottom="1200" w:left="720" w:header="0" w:footer="1012" w:gutter="0"/>
-          <w:cols w:space="720"/>
-        </w:sectPr>
-      </w:pPr>
-    </w:p>
-    <w:p>
-      <w:pPr>
-        <w:pStyle w:val="ListParagraph"/>
         <w:numPr>
           <w:ilvl w:val="1"/>
           <w:numId w:val="3"/>
@@ -5965,7 +5946,6 @@
         <w:rPr>
           <w:sz w:val="24"/>
         </w:rPr>
-        <w:lastRenderedPageBreak/>
         <w:t xml:space="preserve">Prestatorul </w:t>
       </w:r>
       <w:proofErr w:type="spellStart"/>
@@ -6058,6 +6038,7 @@
         <w:rPr>
           <w:sz w:val="24"/>
         </w:rPr>
+        <w:lastRenderedPageBreak/>
         <w:t xml:space="preserve">Prestatorul </w:t>
       </w:r>
       <w:proofErr w:type="spellStart"/>
@@ -8693,20 +8674,6 @@
     <w:p>
       <w:pPr>
         <w:pStyle w:val="ListParagraph"/>
-        <w:spacing w:line="244" w:lineRule="auto"/>
-        <w:rPr>
-          <w:sz w:val="24"/>
-        </w:rPr>
-        <w:sectPr>
-          <w:pgSz w:w="12240" w:h="15840"/>
-          <w:pgMar w:top="380" w:right="720" w:bottom="1200" w:left="720" w:header="0" w:footer="1012" w:gutter="0"/>
-          <w:cols w:space="720"/>
-        </w:sectPr>
-      </w:pPr>
-    </w:p>
-    <w:p>
-      <w:pPr>
-        <w:pStyle w:val="ListParagraph"/>
         <w:numPr>
           <w:ilvl w:val="1"/>
           <w:numId w:val="3"/>
@@ -8724,62 +8691,68 @@
         <w:rPr>
           <w:sz w:val="24"/>
         </w:rPr>
+        <w:t>Intermediarul se obliga sa comunice</w:t>
+      </w:r>
+      <w:r>
+        <w:rPr>
+          <w:spacing w:val="40"/>
+          <w:sz w:val="24"/>
+        </w:rPr>
+        <w:t xml:space="preserve"> </w:t>
+      </w:r>
+      <w:r>
+        <w:rPr>
+          <w:sz w:val="24"/>
+        </w:rPr>
+        <w:t>Prestatorului conform art. 5.4 si Anexei nr. 1</w:t>
+      </w:r>
+      <w:r>
+        <w:rPr>
+          <w:spacing w:val="40"/>
+          <w:sz w:val="24"/>
+        </w:rPr>
+        <w:t xml:space="preserve"> </w:t>
+      </w:r>
+      <w:r>
+        <w:rPr>
+          <w:sz w:val="24"/>
+        </w:rPr>
+        <w:t xml:space="preserve">comanda pentru numărul de meniuri zilnice care vor trebui preparate </w:t>
+      </w:r>
+      <w:proofErr w:type="spellStart"/>
+      <w:r>
+        <w:rPr>
+          <w:sz w:val="24"/>
+        </w:rPr>
+        <w:t>şi</w:t>
+      </w:r>
+      <w:proofErr w:type="spellEnd"/>
+      <w:r>
+        <w:rPr>
+          <w:sz w:val="24"/>
+        </w:rPr>
+        <w:t xml:space="preserve"> servite in ziua </w:t>
+      </w:r>
+      <w:proofErr w:type="spellStart"/>
+      <w:r>
+        <w:rPr>
+          <w:sz w:val="24"/>
+        </w:rPr>
+        <w:t>urmatoare</w:t>
+      </w:r>
+      <w:proofErr w:type="spellEnd"/>
+      <w:r>
+        <w:rPr>
+          <w:sz w:val="24"/>
+        </w:rPr>
+        <w:t xml:space="preserve">, zilnic, până la </w:t>
+      </w:r>
+      <w:r>
+        <w:rPr>
+          <w:sz w:val="24"/>
+        </w:rPr>
         <w:lastRenderedPageBreak/>
-        <w:t>Intermediarul se obliga sa comunice</w:t>
-      </w:r>
-      <w:r>
-        <w:rPr>
-          <w:spacing w:val="40"/>
-          <w:sz w:val="24"/>
-        </w:rPr>
-        <w:t xml:space="preserve"> </w:t>
-      </w:r>
-      <w:r>
-        <w:rPr>
-          <w:sz w:val="24"/>
-        </w:rPr>
-        <w:t>Prestatorului conform art. 5.4 si Anexei nr. 1</w:t>
-      </w:r>
-      <w:r>
-        <w:rPr>
-          <w:spacing w:val="40"/>
-          <w:sz w:val="24"/>
-        </w:rPr>
-        <w:t xml:space="preserve"> </w:t>
-      </w:r>
-      <w:r>
-        <w:rPr>
-          <w:sz w:val="24"/>
-        </w:rPr>
-        <w:t xml:space="preserve">comanda pentru numărul de meniuri zilnice care vor trebui preparate </w:t>
-      </w:r>
-      <w:proofErr w:type="spellStart"/>
-      <w:r>
-        <w:rPr>
-          <w:sz w:val="24"/>
-        </w:rPr>
-        <w:t>şi</w:t>
-      </w:r>
-      <w:proofErr w:type="spellEnd"/>
-      <w:r>
-        <w:rPr>
-          <w:sz w:val="24"/>
-        </w:rPr>
-        <w:t xml:space="preserve"> servite in ziua </w:t>
-      </w:r>
-      <w:proofErr w:type="spellStart"/>
-      <w:r>
-        <w:rPr>
-          <w:sz w:val="24"/>
-        </w:rPr>
-        <w:t>urmatoare</w:t>
-      </w:r>
-      <w:proofErr w:type="spellEnd"/>
-      <w:r>
-        <w:rPr>
-          <w:sz w:val="24"/>
-        </w:rPr>
-        <w:t xml:space="preserve">, zilnic, până la ora 17.00. Comanda se va face de către persoana desemnată de </w:t>
+        <w:t xml:space="preserve">ora 17.00. Comanda se va face de către persoana desemnată de </w:t>
       </w:r>
       <w:proofErr w:type="spellStart"/>
       <w:r>
@@ -9981,7 +9954,7 @@
         </w:rPr>
         <w:t xml:space="preserve"> la adresa de e- mail </w:t>
       </w:r>
-      <w:hyperlink r:id="rId9">
+      <w:hyperlink r:id="rId8">
         <w:r>
           <w:rPr>
             <w:sz w:val="24"/>
@@ -11439,16 +11412,6 @@
     </w:p>
     <w:p>
       <w:pPr>
-        <w:pStyle w:val="Heading1"/>
-        <w:sectPr>
-          <w:pgSz w:w="12240" w:h="15840"/>
-          <w:pgMar w:top="380" w:right="720" w:bottom="1200" w:left="720" w:header="0" w:footer="1012" w:gutter="0"/>
-          <w:cols w:space="720"/>
-        </w:sectPr>
-      </w:pPr>
-    </w:p>
-    <w:p>
-      <w:pPr>
         <w:pStyle w:val="ListParagraph"/>
         <w:numPr>
           <w:ilvl w:val="1"/>
@@ -11468,7 +11431,6 @@
         <w:rPr>
           <w:sz w:val="24"/>
         </w:rPr>
-        <w:lastRenderedPageBreak/>
         <w:t>Partile</w:t>
       </w:r>
       <w:proofErr w:type="spellEnd"/>
@@ -11545,7 +11507,7 @@
         </w:rPr>
         <w:t xml:space="preserve">de e-mail: </w:t>
       </w:r>
-      <w:hyperlink r:id="rId10">
+      <w:hyperlink r:id="rId9">
         <w:r>
           <w:rPr>
             <w:sz w:val="24"/>
@@ -11662,6 +11624,7 @@
         <w:rPr>
           <w:u w:val="thick"/>
         </w:rPr>
+        <w:lastRenderedPageBreak/>
         <w:t>Forta</w:t>
       </w:r>
       <w:proofErr w:type="spellEnd"/>
@@ -12909,7 +12872,7 @@
                 </mc:Choice>
                 <mc:Fallback>
                   <w:pict>
-                    <v:group w14:anchorId="2BD3C332" id="Group 2" o:spid="_x0000_s1026" style="position:absolute;margin-left:65.1pt;margin-top:59.2pt;width:1in;height:.8pt;z-index:-15847424;mso-wrap-distance-left:0;mso-wrap-distance-right:0" coordsize="9144,101" o:gfxdata="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">
+                    <v:group w14:anchorId="6CD78A64" id="Group 2" o:spid="_x0000_s1026" style="position:absolute;margin-left:65.1pt;margin-top:59.2pt;width:1in;height:.8pt;z-index:-15847424;mso-wrap-distance-left:0;mso-wrap-distance-right:0" coordsize="9144,101" o:gfxdata="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">
                       <v:shape id="Graphic 3" o:spid="_x0000_s1027" style="position:absolute;top:48;width:9144;height:12;visibility:visible;mso-wrap-style:square;v-text-anchor:top" coordsize="914400,1270" o:gfxdata="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" path="m,l914400,e" filled="f" strokeweight=".26669mm">
                         <v:path arrowok="t"/>
                       </v:shape>
@@ -13119,7 +13082,7 @@
                 </mc:Choice>
                 <mc:Fallback>
                   <w:pict>
-                    <v:group w14:anchorId="1F02C1C3" id="Group 4" o:spid="_x0000_s1026" style="position:absolute;margin-left:57.7pt;margin-top:33pt;width:96pt;height:.8pt;z-index:-15846912;mso-wrap-distance-left:0;mso-wrap-distance-right:0" coordsize="12192,101" o:gfxdata="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">
+                    <v:group w14:anchorId="0D99C574" id="Group 4" o:spid="_x0000_s1026" style="position:absolute;margin-left:57.7pt;margin-top:33pt;width:96pt;height:.8pt;z-index:-15846912;mso-wrap-distance-left:0;mso-wrap-distance-right:0" coordsize="12192,101" o:gfxdata="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">
                       <v:shape id="Graphic 5" o:spid="_x0000_s1027" style="position:absolute;top:48;width:12192;height:12;visibility:visible;mso-wrap-style:square;v-text-anchor:top" coordsize="1219200,1270" o:gfxdata="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" path="m,l1219200,e" filled="f" strokeweight=".26669mm">
                         <v:path arrowok="t"/>
                       </v:shape>
@@ -13271,7 +13234,7 @@
                 </mc:Choice>
                 <mc:Fallback>
                   <w:pict>
-                    <v:group w14:anchorId="70FCC44F" id="Group 6" o:spid="_x0000_s1026" style="position:absolute;margin-left:43.5pt;margin-top:52.7pt;width:66pt;height:.8pt;z-index:-15846400;mso-wrap-distance-left:0;mso-wrap-distance-right:0" coordsize="8382,101" o:gfxdata="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">
+                    <v:group w14:anchorId="07BFD7D4" id="Group 6" o:spid="_x0000_s1026" style="position:absolute;margin-left:43.5pt;margin-top:52.7pt;width:66pt;height:.8pt;z-index:-15846400;mso-wrap-distance-left:0;mso-wrap-distance-right:0" coordsize="8382,101" o:gfxdata="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">
                       <v:shape id="Graphic 7" o:spid="_x0000_s1027" style="position:absolute;top:48;width:8382;height:12;visibility:visible;mso-wrap-style:square;v-text-anchor:top" coordsize="838200,1270" o:gfxdata="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" path="m,l838200,e" filled="f" strokeweight=".26669mm">
                         <v:path arrowok="t"/>
                       </v:shape>
@@ -13365,7 +13328,7 @@
                 </mc:Choice>
                 <mc:Fallback>
                   <w:pict>
-                    <v:group w14:anchorId="69AFB068" id="Group 8" o:spid="_x0000_s1026" style="position:absolute;margin-left:40.5pt;margin-top:72.5pt;width:1in;height:.8pt;z-index:-15845888;mso-wrap-distance-left:0;mso-wrap-distance-right:0" coordsize="9144,101" o:gfxdata="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">
+                    <v:group w14:anchorId="2344F615" id="Group 8" o:spid="_x0000_s1026" style="position:absolute;margin-left:40.5pt;margin-top:72.5pt;width:1in;height:.8pt;z-index:-15845888;mso-wrap-distance-left:0;mso-wrap-distance-right:0" coordsize="9144,101" o:gfxdata="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">
                       <v:shape id="Graphic 9" o:spid="_x0000_s1027" style="position:absolute;top:48;width:9144;height:12;visibility:visible;mso-wrap-style:square;v-text-anchor:top" coordsize="914400,1270" o:gfxdata="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" path="m,l914400,e" filled="f" strokeweight=".26669mm">
                         <v:path arrowok="t"/>
                       </v:shape>
@@ -13459,7 +13422,7 @@
                 </mc:Choice>
                 <mc:Fallback>
                   <w:pict>
-                    <v:group w14:anchorId="06104C4E" id="Group 10" o:spid="_x0000_s1026" style="position:absolute;margin-left:40.5pt;margin-top:92.3pt;width:1in;height:.8pt;z-index:-15845376;mso-wrap-distance-left:0;mso-wrap-distance-right:0" coordsize="9144,101" o:gfxdata="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">
+                    <v:group w14:anchorId="744F5E26" id="Group 10" o:spid="_x0000_s1026" style="position:absolute;margin-left:40.5pt;margin-top:92.3pt;width:1in;height:.8pt;z-index:-15845376;mso-wrap-distance-left:0;mso-wrap-distance-right:0" coordsize="9144,101" o:gfxdata="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">
                       <v:shape id="Graphic 11" o:spid="_x0000_s1027" style="position:absolute;top:48;width:9144;height:12;visibility:visible;mso-wrap-style:square;v-text-anchor:top" coordsize="914400,1270" o:gfxdata="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" path="m,l914400,e" filled="f" strokeweight=".26669mm">
                         <v:path arrowok="t"/>
                       </v:shape>
@@ -14314,6 +14277,7 @@
     </w:tbl>
     <w:p/>
     <w:sectPr>
+      <w:footerReference w:type="default" r:id="rId10"/>
       <w:pgSz w:w="12240" w:h="15840"/>
       <w:pgMar w:top="380" w:right="720" w:bottom="1200" w:left="720" w:header="0" w:footer="1012" w:gutter="0"/>
       <w:cols w:space="720"/>
@@ -14361,7 +14325,7 @@
       <mc:AlternateContent>
         <mc:Choice Requires="wps">
           <w:drawing>
-            <wp:anchor distT="0" distB="0" distL="0" distR="0" simplePos="0" relativeHeight="487469056" behindDoc="1" locked="0" layoutInCell="1" allowOverlap="1">
+            <wp:anchor distT="0" distB="0" distL="0" distR="0" simplePos="0" relativeHeight="251659264" behindDoc="1" locked="0" layoutInCell="1" allowOverlap="1">
               <wp:simplePos x="0" y="0"/>
               <wp:positionH relativeFrom="page">
                 <wp:posOffset>3812285</wp:posOffset>
@@ -14454,7 +14418,7 @@
               <v:stroke joinstyle="miter"/>
               <v:path gradientshapeok="t" o:connecttype="rect"/>
             </v:shapetype>
-            <v:shape id="Textbox 1" o:spid="_x0000_s1026" type="#_x0000_t202" style="position:absolute;margin-left:300.2pt;margin-top:730.4pt;width:12.6pt;height:13pt;z-index:-15847424;visibility:visible;mso-wrap-style:square;mso-wrap-distance-left:0;mso-wrap-distance-top:0;mso-wrap-distance-right:0;mso-wrap-distance-bottom:0;mso-position-horizontal:absolute;mso-position-horizontal-relative:page;mso-position-vertical:absolute;mso-position-vertical-relative:page;v-text-anchor:top" o:gfxdata="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" filled="f" stroked="f">
+            <v:shape id="Textbox 1" o:spid="_x0000_s1026" type="#_x0000_t202" style="position:absolute;margin-left:300.2pt;margin-top:730.4pt;width:12.6pt;height:13pt;z-index:-251657216;visibility:visible;mso-wrap-style:square;mso-wrap-distance-left:0;mso-wrap-distance-top:0;mso-wrap-distance-right:0;mso-wrap-distance-bottom:0;mso-position-horizontal:absolute;mso-position-horizontal-relative:page;mso-position-vertical:absolute;mso-position-vertical-relative:page;v-text-anchor:top" o:gfxdata="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" filled="f" stroked="f">
               <v:textbox inset="0,0,0,0">
                 <w:txbxContent>
                   <w:p>

</xml_diff>